<commit_message>
f11: introduce synchronous model for processor board
The main purpose of synchronous model is to get rid of the latches,
that can't be implemented in the modern FPGA (supporting flips-flops
only) and provide the framework to test synchronous versions of the
dc30x chip models. There is no intention to use this model in FPGA
directly in some projects, the simulation only is supposed.

To achieve these goals:
  - the DMR/SACK logic removed
  - clock generator refactored
  - clock moderators refactored
  - Q-bus logic simplified
  - ODT nBS translation performed at high mclk directly
  - in testbench nBS participates in device decoding

Signed-off-by: 1801BM1 <1801BM1@gmail.com>
</commit_message>
<xml_diff>
--- a/f11/doc/1811.docx
+++ b/f11/doc/1811.docx
@@ -940,7 +940,6 @@
                 <w:bCs/>
               </w:rPr>
             </w:pPr>
-            <w:proofErr w:type="spellStart"/>
             <w:r>
               <w:rPr>
                 <w:b/>
@@ -955,7 +954,6 @@
               </w:rPr>
               <w:t>MME</w:t>
             </w:r>
-            <w:proofErr w:type="spellEnd"/>
           </w:p>
         </w:tc>
         <w:tc>
@@ -1080,7 +1078,6 @@
               </w:rPr>
               <w:t xml:space="preserve">, вызывает генерацию активного сигнала </w:t>
             </w:r>
-            <w:proofErr w:type="spellStart"/>
             <w:r>
               <w:rPr>
                 <w:b/>
@@ -1095,7 +1092,6 @@
               </w:rPr>
               <w:t>BINIT</w:t>
             </w:r>
-            <w:proofErr w:type="spellEnd"/>
             <w:r>
               <w:rPr>
                 <w:lang w:val="ru-RU"/>
@@ -1179,7 +1175,6 @@
               </w:rPr>
               <w:t xml:space="preserve">Высокий уровень подтверждает прерывание, на линии </w:t>
             </w:r>
-            <w:proofErr w:type="spellStart"/>
             <w:r>
               <w:rPr>
                 <w:b/>
@@ -1194,7 +1189,6 @@
               </w:rPr>
               <w:t>BIAKO</w:t>
             </w:r>
-            <w:proofErr w:type="spellEnd"/>
             <w:r>
               <w:rPr>
                 <w:lang w:val="ru-RU"/>
@@ -2233,7 +2227,6 @@
                 <w:bCs/>
               </w:rPr>
             </w:pPr>
-            <w:proofErr w:type="spellStart"/>
             <w:r>
               <w:rPr>
                 <w:b/>
@@ -2241,7 +2234,6 @@
               </w:rPr>
               <w:t>nBR</w:t>
             </w:r>
-            <w:proofErr w:type="spellEnd"/>
           </w:p>
         </w:tc>
         <w:tc>
@@ -2338,7 +2330,6 @@
                 <w:bCs/>
               </w:rPr>
             </w:pPr>
-            <w:proofErr w:type="spellStart"/>
             <w:r>
               <w:rPr>
                 <w:b/>
@@ -2346,7 +2337,6 @@
               </w:rPr>
               <w:t>nTEST</w:t>
             </w:r>
-            <w:proofErr w:type="spellEnd"/>
           </w:p>
         </w:tc>
         <w:tc>
@@ -2607,11 +2597,9 @@
               </w:rPr>
               <w:t xml:space="preserve">Низкий уровень означает наличие активного цикла обмена по шине </w:t>
             </w:r>
-            <w:proofErr w:type="spellStart"/>
             <w:r>
               <w:t>QBus</w:t>
             </w:r>
-            <w:proofErr w:type="spellEnd"/>
           </w:p>
         </w:tc>
       </w:tr>
@@ -3920,21 +3908,7 @@
         <w:rPr>
           <w:lang w:val="ru-RU"/>
         </w:rPr>
-        <w:t xml:space="preserve">При низком тактовом сигнале по шине </w:t>
-      </w:r>
-      <w:proofErr w:type="gramStart"/>
-      <w:r>
-        <w:rPr>
-          <w:lang w:val="ru-RU"/>
-        </w:rPr>
-        <w:t>сервисное слово</w:t>
-      </w:r>
-      <w:proofErr w:type="gramEnd"/>
-      <w:r>
-        <w:rPr>
-          <w:lang w:val="ru-RU"/>
-        </w:rPr>
-        <w:t xml:space="preserve"> содержащее информацию о состоянии процессора и запросах на прерывание</w:t>
+        <w:t>При низком тактовом сигнале по шине сервисное слово содержащее информацию о состоянии процессора и запросах на прерывание</w:t>
       </w:r>
       <w:r>
         <w:rPr>
@@ -4131,21 +4105,7 @@
               <w:rPr>
                 <w:lang w:val="ru-RU"/>
               </w:rPr>
-              <w:t xml:space="preserve">Данный сигнал формируется внутри управляющего элемента </w:t>
-            </w:r>
-            <w:proofErr w:type="spellStart"/>
-            <w:r>
-              <w:rPr>
-                <w:lang w:val="ru-RU"/>
-              </w:rPr>
-              <w:t>ВУх</w:t>
-            </w:r>
-            <w:proofErr w:type="spellEnd"/>
-            <w:r>
-              <w:rPr>
-                <w:lang w:val="ru-RU"/>
-              </w:rPr>
-              <w:t xml:space="preserve"> и не виден на внешних линиях</w:t>
+              <w:t>Данный сигнал формируется внутри управляющего элемента ВУх и не виден на внешних линиях</w:t>
             </w:r>
             <w:r>
               <w:rPr>
@@ -4237,21 +4197,7 @@
               <w:rPr>
                 <w:lang w:val="ru-RU"/>
               </w:rPr>
-              <w:t xml:space="preserve">Данный сигнал формируется внутри управляющего элемента </w:t>
-            </w:r>
-            <w:proofErr w:type="spellStart"/>
-            <w:r>
-              <w:rPr>
-                <w:lang w:val="ru-RU"/>
-              </w:rPr>
-              <w:t>ВУх</w:t>
-            </w:r>
-            <w:proofErr w:type="spellEnd"/>
-            <w:r>
-              <w:rPr>
-                <w:lang w:val="ru-RU"/>
-              </w:rPr>
-              <w:t xml:space="preserve"> и не виден на внешних линиях</w:t>
+              <w:t>Данный сигнал формируется внутри управляющего элемента ВУх и не виден на внешних линиях</w:t>
             </w:r>
             <w:r>
               <w:rPr>
@@ -4362,7 +4308,6 @@
               </w:rPr>
               <w:t xml:space="preserve"> </w:t>
             </w:r>
-            <w:proofErr w:type="gramStart"/>
             <w:r>
               <w:rPr>
                 <w:lang w:val="ru-RU"/>
@@ -4388,7 +4333,6 @@
               </w:rPr>
               <w:t>8</w:t>
             </w:r>
-            <w:proofErr w:type="gramEnd"/>
             <w:r>
               <w:rPr>
                 <w:lang w:val="ru-RU"/>
@@ -4399,21 +4343,7 @@
               <w:rPr>
                 <w:lang w:val="ru-RU"/>
               </w:rPr>
-              <w:t xml:space="preserve">Данный сигнал формируется внутри управляющего элемента </w:t>
-            </w:r>
-            <w:proofErr w:type="spellStart"/>
-            <w:r>
-              <w:rPr>
-                <w:lang w:val="ru-RU"/>
-              </w:rPr>
-              <w:t>ВУх</w:t>
-            </w:r>
-            <w:proofErr w:type="spellEnd"/>
-            <w:r>
-              <w:rPr>
-                <w:lang w:val="ru-RU"/>
-              </w:rPr>
-              <w:t xml:space="preserve"> и не виден на внешних линиях</w:t>
+              <w:t>Данный сигнал формируется внутри управляющего элемента ВУх и не виден на внешних линиях</w:t>
             </w:r>
             <w:r>
               <w:rPr>
@@ -5997,7 +5927,6 @@
               </w:rPr>
               <w:t xml:space="preserve">стартовать по адресу заданному </w:t>
             </w:r>
-            <w:proofErr w:type="gramStart"/>
             <w:r>
               <w:t>FDIN</w:t>
             </w:r>
@@ -6007,7 +5936,6 @@
               </w:rPr>
               <w:t>[</w:t>
             </w:r>
-            <w:proofErr w:type="gramEnd"/>
             <w:r>
               <w:rPr>
                 <w:lang w:val="ru-RU"/>
@@ -6379,7 +6307,6 @@
               </w:rPr>
               <w:t xml:space="preserve"> или </w:t>
             </w:r>
-            <w:proofErr w:type="gramStart"/>
             <w:r>
               <w:t>FDIN</w:t>
             </w:r>
@@ -6387,14 +6314,7 @@
               <w:rPr>
                 <w:lang w:val="ru-RU"/>
               </w:rPr>
-              <w:t>[</w:t>
-            </w:r>
-            <w:proofErr w:type="gramEnd"/>
-            <w:r>
-              <w:rPr>
-                <w:lang w:val="ru-RU"/>
-              </w:rPr>
-              <w:t>15-9]</w:t>
+              <w:t>[15-9]</w:t>
             </w:r>
             <w:r>
               <w:rPr>
@@ -6571,7 +6491,6 @@
                 <w:lang w:val="ru-RU"/>
               </w:rPr>
             </w:pPr>
-            <w:proofErr w:type="spellStart"/>
             <w:r>
               <w:rPr>
                 <w:rFonts w:ascii="Courier New" w:hAnsi="Courier New" w:cs="Courier New"/>
@@ -6580,7 +6499,6 @@
               </w:rPr>
               <w:t>ccccc</w:t>
             </w:r>
-            <w:proofErr w:type="spellEnd"/>
           </w:p>
         </w:tc>
         <w:tc>
@@ -6632,23 +6550,7 @@
                 <w:sz w:val="16"/>
                 <w:szCs w:val="16"/>
               </w:rPr>
-              <w:t xml:space="preserve">Control chip Select – </w:t>
-            </w:r>
-            <w:proofErr w:type="gramStart"/>
-            <w:r>
-              <w:rPr>
-                <w:sz w:val="16"/>
-                <w:szCs w:val="16"/>
-              </w:rPr>
-              <w:t>0..</w:t>
-            </w:r>
-            <w:proofErr w:type="gramEnd"/>
-            <w:r>
-              <w:rPr>
-                <w:sz w:val="16"/>
-                <w:szCs w:val="16"/>
-              </w:rPr>
-              <w:t>3</w:t>
+              <w:t>Control chip Select – 0..3</w:t>
             </w:r>
             <w:r>
               <w:rPr>
@@ -6682,7 +6584,6 @@
                 <w:szCs w:val="16"/>
               </w:rPr>
             </w:pPr>
-            <w:proofErr w:type="spellStart"/>
             <w:r>
               <w:rPr>
                 <w:rFonts w:ascii="Courier New" w:hAnsi="Courier New" w:cs="Courier New"/>
@@ -6691,7 +6592,6 @@
               </w:rPr>
               <w:t>dddddd</w:t>
             </w:r>
-            <w:proofErr w:type="spellEnd"/>
           </w:p>
         </w:tc>
         <w:tc>
@@ -6742,23 +6642,7 @@
                 <w:sz w:val="16"/>
                 <w:szCs w:val="16"/>
               </w:rPr>
-              <w:t xml:space="preserve">Entry address – </w:t>
-            </w:r>
-            <w:proofErr w:type="gramStart"/>
-            <w:r>
-              <w:rPr>
-                <w:sz w:val="16"/>
-                <w:szCs w:val="16"/>
-              </w:rPr>
-              <w:t>0..</w:t>
-            </w:r>
-            <w:proofErr w:type="gramEnd"/>
-            <w:r>
-              <w:rPr>
-                <w:sz w:val="16"/>
-                <w:szCs w:val="16"/>
-              </w:rPr>
-              <w:t>63, for jmp instruction only</w:t>
+              <w:t>Entry address – 0..63, for jmp instruction only</w:t>
             </w:r>
           </w:p>
         </w:tc>
@@ -6961,18 +6845,8 @@
                 <w:sz w:val="16"/>
                 <w:szCs w:val="16"/>
               </w:rPr>
-              <w:t xml:space="preserve">iiii </w:t>
-            </w:r>
-            <w:proofErr w:type="spellStart"/>
-            <w:r>
-              <w:rPr>
-                <w:rFonts w:ascii="Courier New" w:hAnsi="Courier New" w:cs="Courier New"/>
-                <w:sz w:val="16"/>
-                <w:szCs w:val="16"/>
-              </w:rPr>
-              <w:t>iiii</w:t>
-            </w:r>
-            <w:proofErr w:type="spellEnd"/>
+              <w:t>iiii iiii</w:t>
+            </w:r>
           </w:p>
         </w:tc>
         <w:tc>
@@ -7310,7 +7184,6 @@
               </w:rPr>
               <w:t xml:space="preserve"> </w:t>
             </w:r>
-            <w:proofErr w:type="spellStart"/>
             <w:r>
               <w:rPr>
                 <w:rFonts w:ascii="Courier New" w:hAnsi="Courier New" w:cs="Courier New"/>
@@ -7319,7 +7192,6 @@
               </w:rPr>
               <w:t>ccdd</w:t>
             </w:r>
-            <w:proofErr w:type="spellEnd"/>
             <w:r>
               <w:rPr>
                 <w:rFonts w:ascii="Courier New" w:hAnsi="Courier New" w:cs="Courier New"/>
@@ -7488,34 +7360,14 @@
               </w:rPr>
               <w:t>1</w:t>
             </w:r>
-            <w:proofErr w:type="spellStart"/>
-            <w:r>
-              <w:rPr>
-                <w:rFonts w:ascii="Courier New" w:hAnsi="Courier New" w:cs="Courier New"/>
-                <w:sz w:val="16"/>
-                <w:szCs w:val="16"/>
-              </w:rPr>
-              <w:t>fff</w:t>
-            </w:r>
-            <w:proofErr w:type="spellEnd"/>
-            <w:r>
-              <w:rPr>
-                <w:rFonts w:ascii="Courier New" w:hAnsi="Courier New" w:cs="Courier New"/>
-                <w:sz w:val="16"/>
-                <w:szCs w:val="16"/>
-              </w:rPr>
-              <w:t xml:space="preserve"> dddd </w:t>
-            </w:r>
-            <w:proofErr w:type="spellStart"/>
-            <w:r>
-              <w:rPr>
-                <w:rFonts w:ascii="Courier New" w:hAnsi="Courier New" w:cs="Courier New"/>
-                <w:sz w:val="16"/>
-                <w:szCs w:val="16"/>
-              </w:rPr>
-              <w:t>dddd</w:t>
-            </w:r>
-            <w:proofErr w:type="spellEnd"/>
+            <w:r>
+              <w:rPr>
+                <w:rFonts w:ascii="Courier New" w:hAnsi="Courier New" w:cs="Courier New"/>
+                <w:sz w:val="16"/>
+                <w:szCs w:val="16"/>
+              </w:rPr>
+              <w:t>fff dddd dddd</w:t>
+            </w:r>
           </w:p>
         </w:tc>
         <w:tc>
@@ -7594,18 +7446,8 @@
                 <w:sz w:val="16"/>
                 <w:szCs w:val="16"/>
               </w:rPr>
-              <w:t xml:space="preserve">000 dddd </w:t>
-            </w:r>
-            <w:proofErr w:type="spellStart"/>
-            <w:r>
-              <w:rPr>
-                <w:rFonts w:ascii="Courier New" w:hAnsi="Courier New" w:cs="Courier New"/>
-                <w:sz w:val="16"/>
-                <w:szCs w:val="16"/>
-              </w:rPr>
-              <w:t>dddd</w:t>
-            </w:r>
-            <w:proofErr w:type="spellEnd"/>
+              <w:t>000 dddd dddd</w:t>
+            </w:r>
           </w:p>
         </w:tc>
         <w:tc>
@@ -7730,18 +7572,8 @@
                 <w:sz w:val="16"/>
                 <w:szCs w:val="16"/>
               </w:rPr>
-              <w:t xml:space="preserve">001 dddd </w:t>
-            </w:r>
-            <w:proofErr w:type="spellStart"/>
-            <w:r>
-              <w:rPr>
-                <w:rFonts w:ascii="Courier New" w:hAnsi="Courier New" w:cs="Courier New"/>
-                <w:sz w:val="16"/>
-                <w:szCs w:val="16"/>
-              </w:rPr>
-              <w:t>dddd</w:t>
-            </w:r>
-            <w:proofErr w:type="spellEnd"/>
+              <w:t>001 dddd dddd</w:t>
+            </w:r>
           </w:p>
         </w:tc>
         <w:tc>
@@ -7866,18 +7698,8 @@
                 <w:sz w:val="16"/>
                 <w:szCs w:val="16"/>
               </w:rPr>
-              <w:t xml:space="preserve">010 dddd </w:t>
-            </w:r>
-            <w:proofErr w:type="spellStart"/>
-            <w:r>
-              <w:rPr>
-                <w:rFonts w:ascii="Courier New" w:hAnsi="Courier New" w:cs="Courier New"/>
-                <w:sz w:val="16"/>
-                <w:szCs w:val="16"/>
-              </w:rPr>
-              <w:t>dddd</w:t>
-            </w:r>
-            <w:proofErr w:type="spellEnd"/>
+              <w:t>010 dddd dddd</w:t>
+            </w:r>
           </w:p>
         </w:tc>
         <w:tc>
@@ -8002,18 +7824,8 @@
                 <w:sz w:val="16"/>
                 <w:szCs w:val="16"/>
               </w:rPr>
-              <w:t xml:space="preserve">011 dddd </w:t>
-            </w:r>
-            <w:proofErr w:type="spellStart"/>
-            <w:r>
-              <w:rPr>
-                <w:rFonts w:ascii="Courier New" w:hAnsi="Courier New" w:cs="Courier New"/>
-                <w:sz w:val="16"/>
-                <w:szCs w:val="16"/>
-              </w:rPr>
-              <w:t>dddd</w:t>
-            </w:r>
-            <w:proofErr w:type="spellEnd"/>
+              <w:t>011 dddd dddd</w:t>
+            </w:r>
           </w:p>
         </w:tc>
         <w:tc>
@@ -8138,18 +7950,8 @@
                 <w:sz w:val="16"/>
                 <w:szCs w:val="16"/>
               </w:rPr>
-              <w:t xml:space="preserve">100 dddd </w:t>
-            </w:r>
-            <w:proofErr w:type="spellStart"/>
-            <w:r>
-              <w:rPr>
-                <w:rFonts w:ascii="Courier New" w:hAnsi="Courier New" w:cs="Courier New"/>
-                <w:sz w:val="16"/>
-                <w:szCs w:val="16"/>
-              </w:rPr>
-              <w:t>dddd</w:t>
-            </w:r>
-            <w:proofErr w:type="spellEnd"/>
+              <w:t>100 dddd dddd</w:t>
+            </w:r>
           </w:p>
         </w:tc>
         <w:tc>
@@ -8274,18 +8076,8 @@
                 <w:sz w:val="16"/>
                 <w:szCs w:val="16"/>
               </w:rPr>
-              <w:t xml:space="preserve">101 dddd </w:t>
-            </w:r>
-            <w:proofErr w:type="spellStart"/>
-            <w:r>
-              <w:rPr>
-                <w:rFonts w:ascii="Courier New" w:hAnsi="Courier New" w:cs="Courier New"/>
-                <w:sz w:val="16"/>
-                <w:szCs w:val="16"/>
-              </w:rPr>
-              <w:t>dddd</w:t>
-            </w:r>
-            <w:proofErr w:type="spellEnd"/>
+              <w:t>101 dddd dddd</w:t>
+            </w:r>
           </w:p>
         </w:tc>
         <w:tc>
@@ -8410,18 +8202,8 @@
                 <w:sz w:val="16"/>
                 <w:szCs w:val="16"/>
               </w:rPr>
-              <w:t xml:space="preserve">110 dddd </w:t>
-            </w:r>
-            <w:proofErr w:type="spellStart"/>
-            <w:r>
-              <w:rPr>
-                <w:rFonts w:ascii="Courier New" w:hAnsi="Courier New" w:cs="Courier New"/>
-                <w:sz w:val="16"/>
-                <w:szCs w:val="16"/>
-              </w:rPr>
-              <w:t>dddd</w:t>
-            </w:r>
-            <w:proofErr w:type="spellEnd"/>
+              <w:t>110 dddd dddd</w:t>
+            </w:r>
           </w:p>
         </w:tc>
         <w:tc>
@@ -8546,18 +8328,8 @@
                 <w:sz w:val="16"/>
                 <w:szCs w:val="16"/>
               </w:rPr>
-              <w:t xml:space="preserve">111 dddd </w:t>
-            </w:r>
-            <w:proofErr w:type="spellStart"/>
-            <w:r>
-              <w:rPr>
-                <w:rFonts w:ascii="Courier New" w:hAnsi="Courier New" w:cs="Courier New"/>
-                <w:sz w:val="16"/>
-                <w:szCs w:val="16"/>
-              </w:rPr>
-              <w:t>dddd</w:t>
-            </w:r>
-            <w:proofErr w:type="spellEnd"/>
+              <w:t>111 dddd dddd</w:t>
+            </w:r>
           </w:p>
         </w:tc>
         <w:tc>
@@ -8671,16 +8443,7 @@
                 <w:sz w:val="16"/>
                 <w:szCs w:val="16"/>
               </w:rPr>
-              <w:t xml:space="preserve">0001 </w:t>
-            </w:r>
-            <w:proofErr w:type="spellStart"/>
-            <w:r>
-              <w:rPr>
-                <w:rFonts w:ascii="Courier New" w:hAnsi="Courier New" w:cs="Courier New"/>
-                <w:sz w:val="16"/>
-                <w:szCs w:val="16"/>
-              </w:rPr>
-              <w:t>xxx</w:t>
+              <w:t>0001 xxx</w:t>
             </w:r>
             <w:r>
               <w:rPr>
@@ -8690,7 +8453,6 @@
               </w:rPr>
               <w:t>w</w:t>
             </w:r>
-            <w:proofErr w:type="spellEnd"/>
             <w:r>
               <w:rPr>
                 <w:rFonts w:ascii="Courier New" w:hAnsi="Courier New" w:cs="Courier New"/>
@@ -11139,25 +10901,7 @@
                 <w:sz w:val="16"/>
                 <w:szCs w:val="16"/>
               </w:rPr>
-              <w:t xml:space="preserve">0xxx iiii </w:t>
-            </w:r>
-            <w:proofErr w:type="spellStart"/>
-            <w:r>
-              <w:rPr>
-                <w:rFonts w:ascii="Courier New" w:hAnsi="Courier New" w:cs="Courier New"/>
-                <w:sz w:val="16"/>
-                <w:szCs w:val="16"/>
-              </w:rPr>
-              <w:t>iiii</w:t>
-            </w:r>
-            <w:proofErr w:type="spellEnd"/>
-            <w:r>
-              <w:rPr>
-                <w:rFonts w:ascii="Courier New" w:hAnsi="Courier New" w:cs="Courier New"/>
-                <w:sz w:val="16"/>
-                <w:szCs w:val="16"/>
-              </w:rPr>
-              <w:t xml:space="preserve"> aaaa</w:t>
+              <w:t>0xxx iiii iiii aaaa</w:t>
             </w:r>
           </w:p>
         </w:tc>
@@ -11210,25 +10954,7 @@
                 <w:sz w:val="16"/>
                 <w:szCs w:val="16"/>
               </w:rPr>
-              <w:t xml:space="preserve">0010 iiii </w:t>
-            </w:r>
-            <w:proofErr w:type="spellStart"/>
-            <w:r>
-              <w:rPr>
-                <w:rFonts w:ascii="Courier New" w:hAnsi="Courier New" w:cs="Courier New"/>
-                <w:sz w:val="16"/>
-                <w:szCs w:val="16"/>
-              </w:rPr>
-              <w:t>iiii</w:t>
-            </w:r>
-            <w:proofErr w:type="spellEnd"/>
-            <w:r>
-              <w:rPr>
-                <w:rFonts w:ascii="Courier New" w:hAnsi="Courier New" w:cs="Courier New"/>
-                <w:sz w:val="16"/>
-                <w:szCs w:val="16"/>
-              </w:rPr>
-              <w:t xml:space="preserve"> aaaa</w:t>
+              <w:t>0010 iiii iiii aaaa</w:t>
             </w:r>
           </w:p>
         </w:tc>
@@ -11342,25 +11068,7 @@
                 <w:sz w:val="16"/>
                 <w:szCs w:val="16"/>
               </w:rPr>
-              <w:t xml:space="preserve">0011 iiii </w:t>
-            </w:r>
-            <w:proofErr w:type="spellStart"/>
-            <w:r>
-              <w:rPr>
-                <w:rFonts w:ascii="Courier New" w:hAnsi="Courier New" w:cs="Courier New"/>
-                <w:sz w:val="16"/>
-                <w:szCs w:val="16"/>
-              </w:rPr>
-              <w:t>iiii</w:t>
-            </w:r>
-            <w:proofErr w:type="spellEnd"/>
-            <w:r>
-              <w:rPr>
-                <w:rFonts w:ascii="Courier New" w:hAnsi="Courier New" w:cs="Courier New"/>
-                <w:sz w:val="16"/>
-                <w:szCs w:val="16"/>
-              </w:rPr>
-              <w:t xml:space="preserve"> aaaa</w:t>
+              <w:t>0011 iiii iiii aaaa</w:t>
             </w:r>
           </w:p>
         </w:tc>
@@ -11467,25 +11175,7 @@
                 <w:sz w:val="16"/>
                 <w:szCs w:val="16"/>
               </w:rPr>
-              <w:t xml:space="preserve">0100 iiii </w:t>
-            </w:r>
-            <w:proofErr w:type="spellStart"/>
-            <w:r>
-              <w:rPr>
-                <w:rFonts w:ascii="Courier New" w:hAnsi="Courier New" w:cs="Courier New"/>
-                <w:sz w:val="16"/>
-                <w:szCs w:val="16"/>
-              </w:rPr>
-              <w:t>iiii</w:t>
-            </w:r>
-            <w:proofErr w:type="spellEnd"/>
-            <w:r>
-              <w:rPr>
-                <w:rFonts w:ascii="Courier New" w:hAnsi="Courier New" w:cs="Courier New"/>
-                <w:sz w:val="16"/>
-                <w:szCs w:val="16"/>
-              </w:rPr>
-              <w:t xml:space="preserve"> aaaa</w:t>
+              <w:t>0100 iiii iiii aaaa</w:t>
             </w:r>
           </w:p>
         </w:tc>
@@ -11614,25 +11304,7 @@
                 <w:sz w:val="16"/>
                 <w:szCs w:val="16"/>
               </w:rPr>
-              <w:t xml:space="preserve">0101 iiii </w:t>
-            </w:r>
-            <w:proofErr w:type="spellStart"/>
-            <w:r>
-              <w:rPr>
-                <w:rFonts w:ascii="Courier New" w:hAnsi="Courier New" w:cs="Courier New"/>
-                <w:sz w:val="16"/>
-                <w:szCs w:val="16"/>
-              </w:rPr>
-              <w:t>iiii</w:t>
-            </w:r>
-            <w:proofErr w:type="spellEnd"/>
-            <w:r>
-              <w:rPr>
-                <w:rFonts w:ascii="Courier New" w:hAnsi="Courier New" w:cs="Courier New"/>
-                <w:sz w:val="16"/>
-                <w:szCs w:val="16"/>
-              </w:rPr>
-              <w:t xml:space="preserve"> aaaa</w:t>
+              <w:t>0101 iiii iiii aaaa</w:t>
             </w:r>
           </w:p>
         </w:tc>
@@ -11761,25 +11433,7 @@
                 <w:sz w:val="16"/>
                 <w:szCs w:val="16"/>
               </w:rPr>
-              <w:t xml:space="preserve">0110 iiii </w:t>
-            </w:r>
-            <w:proofErr w:type="spellStart"/>
-            <w:r>
-              <w:rPr>
-                <w:rFonts w:ascii="Courier New" w:hAnsi="Courier New" w:cs="Courier New"/>
-                <w:sz w:val="16"/>
-                <w:szCs w:val="16"/>
-              </w:rPr>
-              <w:t>iiii</w:t>
-            </w:r>
-            <w:proofErr w:type="spellEnd"/>
-            <w:r>
-              <w:rPr>
-                <w:rFonts w:ascii="Courier New" w:hAnsi="Courier New" w:cs="Courier New"/>
-                <w:sz w:val="16"/>
-                <w:szCs w:val="16"/>
-              </w:rPr>
-              <w:t xml:space="preserve"> aaaa</w:t>
+              <w:t>0110 iiii iiii aaaa</w:t>
             </w:r>
           </w:p>
         </w:tc>
@@ -11908,25 +11562,7 @@
                 <w:sz w:val="16"/>
                 <w:szCs w:val="16"/>
               </w:rPr>
-              <w:t xml:space="preserve">0111 iiii </w:t>
-            </w:r>
-            <w:proofErr w:type="spellStart"/>
-            <w:r>
-              <w:rPr>
-                <w:rFonts w:ascii="Courier New" w:hAnsi="Courier New" w:cs="Courier New"/>
-                <w:sz w:val="16"/>
-                <w:szCs w:val="16"/>
-              </w:rPr>
-              <w:t>iiii</w:t>
-            </w:r>
-            <w:proofErr w:type="spellEnd"/>
-            <w:r>
-              <w:rPr>
-                <w:rFonts w:ascii="Courier New" w:hAnsi="Courier New" w:cs="Courier New"/>
-                <w:sz w:val="16"/>
-                <w:szCs w:val="16"/>
-              </w:rPr>
-              <w:t xml:space="preserve"> aaaa</w:t>
+              <w:t>0111 iiii iiii aaaa</w:t>
             </w:r>
           </w:p>
         </w:tc>
@@ -12041,16 +11677,7 @@
                 <w:sz w:val="16"/>
                 <w:szCs w:val="16"/>
               </w:rPr>
-              <w:t xml:space="preserve">1xxx </w:t>
-            </w:r>
-            <w:proofErr w:type="spellStart"/>
-            <w:r>
-              <w:rPr>
-                <w:rFonts w:ascii="Courier New" w:hAnsi="Courier New" w:cs="Courier New"/>
-                <w:sz w:val="16"/>
-                <w:szCs w:val="16"/>
-              </w:rPr>
-              <w:t>xxs</w:t>
+              <w:t>1xxx xxs</w:t>
             </w:r>
             <w:r>
               <w:rPr>
@@ -12060,7 +11687,6 @@
               </w:rPr>
               <w:t>w</w:t>
             </w:r>
-            <w:proofErr w:type="spellEnd"/>
             <w:r>
               <w:rPr>
                 <w:rFonts w:ascii="Courier New" w:hAnsi="Courier New" w:cs="Courier New"/>
@@ -23435,8 +23061,10 @@
                 <w:sz w:val="16"/>
                 <w:szCs w:val="16"/>
               </w:rPr>
-              <w:t>0</w:t>
-            </w:r>
+              <w:t>1</w:t>
+            </w:r>
+            <w:bookmarkStart w:id="2" w:name="_GoBack"/>
+            <w:bookmarkEnd w:id="2"/>
             <w:r>
               <w:rPr>
                 <w:rFonts w:ascii="Courier New" w:hAnsi="Courier New" w:cs="Courier New"/>
@@ -23617,34 +23245,14 @@
                 <w:szCs w:val="16"/>
               </w:rPr>
             </w:pPr>
-            <w:proofErr w:type="spellStart"/>
-            <w:r>
-              <w:rPr>
-                <w:rFonts w:ascii="Courier New" w:hAnsi="Courier New" w:cs="Courier New"/>
-                <w:sz w:val="16"/>
-                <w:szCs w:val="16"/>
-              </w:rPr>
-              <w:t>cmd</w:t>
-            </w:r>
-            <w:proofErr w:type="spellEnd"/>
-            <w:r>
-              <w:rPr>
-                <w:rFonts w:ascii="Courier New" w:hAnsi="Courier New" w:cs="Courier New"/>
-                <w:sz w:val="16"/>
-                <w:szCs w:val="16"/>
-              </w:rPr>
-              <w:t>/</w:t>
-            </w:r>
-            <w:proofErr w:type="spellStart"/>
-            <w:r>
-              <w:rPr>
-                <w:rFonts w:ascii="Courier New" w:hAnsi="Courier New" w:cs="Courier New"/>
-                <w:sz w:val="16"/>
-                <w:szCs w:val="16"/>
-              </w:rPr>
-              <w:t>io</w:t>
-            </w:r>
-            <w:proofErr w:type="spellEnd"/>
+            <w:r>
+              <w:rPr>
+                <w:rFonts w:ascii="Courier New" w:hAnsi="Courier New" w:cs="Courier New"/>
+                <w:sz w:val="16"/>
+                <w:szCs w:val="16"/>
+              </w:rPr>
+              <w:t>cmd/io</w:t>
+            </w:r>
           </w:p>
         </w:tc>
         <w:tc>
@@ -25685,7 +25293,21 @@
                 <w:sz w:val="16"/>
                 <w:szCs w:val="16"/>
               </w:rPr>
-              <w:t>data output, ends qbus cycle, 101 nanocmd for PSW address</w:t>
+              <w:t xml:space="preserve">data output, ends </w:t>
+            </w:r>
+            <w:r>
+              <w:rPr>
+                <w:sz w:val="16"/>
+                <w:szCs w:val="16"/>
+              </w:rPr>
+              <w:t>Q-</w:t>
+            </w:r>
+            <w:r>
+              <w:rPr>
+                <w:sz w:val="16"/>
+                <w:szCs w:val="16"/>
+              </w:rPr>
+              <w:t>bus cycle, 101 nanocmd for PSW address</w:t>
             </w:r>
             <w:r>
               <w:rPr>
@@ -27796,7 +27418,6 @@
                 <w:szCs w:val="16"/>
               </w:rPr>
             </w:pPr>
-            <w:proofErr w:type="spellStart"/>
             <w:r>
               <w:rPr>
                 <w:rFonts w:ascii="Courier New" w:hAnsi="Courier New" w:cs="Courier New"/>
@@ -27805,7 +27426,6 @@
               </w:rPr>
               <w:t>DAma</w:t>
             </w:r>
-            <w:proofErr w:type="spellEnd"/>
           </w:p>
         </w:tc>
         <w:tc>
@@ -27913,7 +27533,6 @@
                 <w:szCs w:val="16"/>
               </w:rPr>
             </w:pPr>
-            <w:proofErr w:type="spellStart"/>
             <w:r>
               <w:rPr>
                 <w:rFonts w:ascii="Courier New" w:hAnsi="Courier New" w:cs="Courier New"/>
@@ -27922,7 +27541,6 @@
               </w:rPr>
               <w:t>DBma</w:t>
             </w:r>
-            <w:proofErr w:type="spellEnd"/>
           </w:p>
         </w:tc>
         <w:tc>
@@ -28030,7 +27648,6 @@
                 <w:szCs w:val="16"/>
               </w:rPr>
             </w:pPr>
-            <w:proofErr w:type="spellStart"/>
             <w:r>
               <w:rPr>
                 <w:rFonts w:ascii="Courier New" w:hAnsi="Courier New" w:cs="Courier New"/>
@@ -28039,7 +27656,6 @@
               </w:rPr>
               <w:t>DCma</w:t>
             </w:r>
-            <w:proofErr w:type="spellEnd"/>
           </w:p>
         </w:tc>
         <w:tc>
@@ -28147,7 +27763,6 @@
                 <w:szCs w:val="16"/>
               </w:rPr>
             </w:pPr>
-            <w:proofErr w:type="spellStart"/>
             <w:r>
               <w:rPr>
                 <w:rFonts w:ascii="Courier New" w:hAnsi="Courier New" w:cs="Courier New"/>
@@ -28156,7 +27771,6 @@
               </w:rPr>
               <w:t>DDma</w:t>
             </w:r>
-            <w:proofErr w:type="spellEnd"/>
           </w:p>
         </w:tc>
         <w:tc>
@@ -28264,7 +27878,6 @@
                 <w:szCs w:val="16"/>
               </w:rPr>
             </w:pPr>
-            <w:proofErr w:type="spellStart"/>
             <w:r>
               <w:rPr>
                 <w:rFonts w:ascii="Courier New" w:hAnsi="Courier New" w:cs="Courier New"/>
@@ -28273,7 +27886,6 @@
               </w:rPr>
               <w:t>DEma</w:t>
             </w:r>
-            <w:proofErr w:type="spellEnd"/>
           </w:p>
         </w:tc>
         <w:tc>
@@ -28381,7 +27993,6 @@
                 <w:szCs w:val="16"/>
               </w:rPr>
             </w:pPr>
-            <w:proofErr w:type="spellStart"/>
             <w:r>
               <w:rPr>
                 <w:rFonts w:ascii="Courier New" w:hAnsi="Courier New" w:cs="Courier New"/>
@@ -28390,7 +28001,6 @@
               </w:rPr>
               <w:t>DFma</w:t>
             </w:r>
-            <w:proofErr w:type="spellEnd"/>
           </w:p>
         </w:tc>
         <w:tc>
@@ -32670,6 +32280,14 @@
                 <w:szCs w:val="16"/>
               </w:rPr>
               <w:t>Located in DC302, contains previous and current modes</w:t>
+            </w:r>
+            <w:r>
+              <w:rPr>
+                <w:rFonts w:ascii="Courier New" w:hAnsi="Courier New" w:cs="Courier New"/>
+                <w:sz w:val="16"/>
+                <w:szCs w:val="16"/>
+              </w:rPr>
+              <w:t>, flags</w:t>
             </w:r>
           </w:p>
         </w:tc>
@@ -33605,21 +33223,46 @@
           <w:p>
             <w:pPr>
               <w:ind w:firstLine="0"/>
-            </w:pPr>
-            <w:r>
-              <w:rPr>
-                <w:lang w:val="ru-RU"/>
-              </w:rPr>
-              <w:t xml:space="preserve">Флаг переноса, устанавливается, если был перенос из старшего разряда (15-го при словных операциях и 7-го при байтовых). Операция вычитания реализовывается как сложение с инвертированным вторым операндом плюс один, поэтому при вычитании флаг переноса устанавливается если не было займа в старший разряд (не аппаратной инверсии флага переноса при вычитании). При выполнении сдвигов действуют </w:t>
-            </w:r>
-            <w:proofErr w:type="gramStart"/>
-            <w:r>
-              <w:rPr>
-                <w:lang w:val="ru-RU"/>
-              </w:rPr>
-              <w:t>правила</w:t>
-            </w:r>
-            <w:proofErr w:type="gramEnd"/>
+              <w:rPr>
+                <w:lang w:val="ru-RU"/>
+              </w:rPr>
+            </w:pPr>
+            <w:r>
+              <w:rPr>
+                <w:lang w:val="ru-RU"/>
+              </w:rPr>
+              <w:t>Флаг переноса, устанавливается, если был перенос из старшего разряда (15-го при словных операциях и 7-го при байтовых). Операция вычитания реализ</w:t>
+            </w:r>
+            <w:r>
+              <w:rPr>
+                <w:lang w:val="ru-RU"/>
+              </w:rPr>
+              <w:t>у</w:t>
+            </w:r>
+            <w:r>
+              <w:rPr>
+                <w:lang w:val="ru-RU"/>
+              </w:rPr>
+              <w:t xml:space="preserve">ется как сложение с инвертированным вторым операндом плюс </w:t>
+            </w:r>
+            <w:r>
+              <w:rPr>
+                <w:lang w:val="ru-RU"/>
+              </w:rPr>
+              <w:t>единица</w:t>
+            </w:r>
+            <w:r>
+              <w:rPr>
+                <w:lang w:val="ru-RU"/>
+              </w:rPr>
+              <w:t>, поэтому при вычитании флаг переноса устанавливается если не было займа в старший разряд (не аппаратной инверсии флага переноса при вычитании). При выполнении сдвигов действуют правила</w:t>
+            </w:r>
+            <w:r>
+              <w:rPr>
+                <w:lang w:val="ru-RU"/>
+              </w:rPr>
+              <w:t>,</w:t>
+            </w:r>
             <w:r>
               <w:rPr>
                 <w:lang w:val="ru-RU"/>
@@ -33685,21 +33328,7 @@
               <w:rPr>
                 <w:lang w:val="ru-RU"/>
               </w:rPr>
-              <w:t xml:space="preserve">Флаг арифметического переполнения, при сложении вычисляется как исключающее ИЛИ переносов из старшего и </w:t>
-            </w:r>
-            <w:proofErr w:type="spellStart"/>
-            <w:r>
-              <w:rPr>
-                <w:lang w:val="ru-RU"/>
-              </w:rPr>
-              <w:t>предстаршего</w:t>
-            </w:r>
-            <w:proofErr w:type="spellEnd"/>
-            <w:r>
-              <w:rPr>
-                <w:lang w:val="ru-RU"/>
-              </w:rPr>
-              <w:t xml:space="preserve"> разрядов. Обычно сигнализирует о потере знака результата, используется в знаковой арифметике</w:t>
+              <w:t>Флаг арифметического переполнения, при сложении вычисляется как исключающее ИЛИ переносов из старшего и предстаршего разрядов. Обычно сигнализирует о потере знака результата, используется в знаковой арифметике</w:t>
             </w:r>
           </w:p>
         </w:tc>
@@ -33840,6 +33469,12 @@
               </w:rPr>
               <w:t>)</w:t>
             </w:r>
+            <w:r>
+              <w:rPr>
+                <w:lang w:val="ru-RU"/>
+              </w:rPr>
+              <w:t xml:space="preserve"> нулевые</w:t>
+            </w:r>
           </w:p>
         </w:tc>
       </w:tr>
@@ -33954,6 +33589,9 @@
             <w:pPr>
               <w:keepLines/>
               <w:ind w:firstLine="0"/>
+              <w:rPr>
+                <w:lang w:val="ru-RU"/>
+              </w:rPr>
             </w:pPr>
             <w:r>
               <w:rPr>
@@ -33962,6 +33600,15 @@
               <w:t>Флаг ловушки пошаговой отладки</w:t>
             </w:r>
             <w:r>
+              <w:rPr>
+                <w:lang w:val="ru-RU"/>
+              </w:rPr>
+              <w:t>, установка вызывает прерывание</w:t>
+            </w:r>
+            <w:r>
+              <w:rPr>
+                <w:lang w:val="ru-RU"/>
+              </w:rPr>
               <w:t>.</w:t>
             </w:r>
           </w:p>
@@ -34044,97 +33691,133 @@
                 <w:lang w:val="ru-RU"/>
               </w:rPr>
               <w:br/>
-              <w:t>6 – прерывания с приоритетом 7</w:t>
+              <w:t xml:space="preserve">6 – </w:t>
+            </w:r>
+            <w:r>
+              <w:rPr>
+                <w:lang w:val="ru-RU"/>
+              </w:rPr>
+              <w:t xml:space="preserve">разрешены </w:t>
+            </w:r>
+            <w:r>
+              <w:rPr>
+                <w:lang w:val="ru-RU"/>
+              </w:rPr>
+              <w:t>прерывания с приоритетом 7</w:t>
             </w:r>
             <w:r>
               <w:rPr>
                 <w:lang w:val="ru-RU"/>
               </w:rPr>
               <w:br/>
-              <w:t>5 – прерывания с приоритетом 7, 6</w:t>
+              <w:t xml:space="preserve">5 – </w:t>
+            </w:r>
+            <w:r>
+              <w:rPr>
+                <w:lang w:val="ru-RU"/>
+              </w:rPr>
+              <w:t xml:space="preserve">разрешены </w:t>
+            </w:r>
+            <w:r>
+              <w:rPr>
+                <w:lang w:val="ru-RU"/>
+              </w:rPr>
+              <w:t>прерывания с приоритетом 7, 6</w:t>
             </w:r>
             <w:r>
               <w:rPr>
                 <w:lang w:val="ru-RU"/>
               </w:rPr>
               <w:br/>
-              <w:t>4</w:t>
-            </w:r>
-            <w:r>
-              <w:rPr>
-                <w:lang w:val="ru-RU"/>
-              </w:rPr>
-              <w:t xml:space="preserve"> – прерывания с приоритетом 7, 6</w:t>
-            </w:r>
-            <w:r>
-              <w:rPr>
-                <w:lang w:val="ru-RU"/>
-              </w:rPr>
-              <w:t>, 5</w:t>
+              <w:t xml:space="preserve">4 – </w:t>
+            </w:r>
+            <w:r>
+              <w:rPr>
+                <w:lang w:val="ru-RU"/>
+              </w:rPr>
+              <w:t xml:space="preserve">разрешены </w:t>
+            </w:r>
+            <w:r>
+              <w:rPr>
+                <w:lang w:val="ru-RU"/>
+              </w:rPr>
+              <w:t>прерывания с приоритетом 7, 6, 5</w:t>
             </w:r>
             <w:r>
               <w:rPr>
                 <w:lang w:val="ru-RU"/>
               </w:rPr>
               <w:br/>
-              <w:t>3</w:t>
-            </w:r>
-            <w:r>
-              <w:rPr>
-                <w:lang w:val="ru-RU"/>
-              </w:rPr>
-              <w:t xml:space="preserve"> – прерывания с приоритетом 7, 6</w:t>
-            </w:r>
-            <w:r>
-              <w:rPr>
-                <w:lang w:val="ru-RU"/>
-              </w:rPr>
-              <w:t>, 5, 4</w:t>
+              <w:t xml:space="preserve">3 – </w:t>
+            </w:r>
+            <w:r>
+              <w:rPr>
+                <w:lang w:val="ru-RU"/>
+              </w:rPr>
+              <w:t xml:space="preserve">разрешены </w:t>
+            </w:r>
+            <w:r>
+              <w:rPr>
+                <w:lang w:val="ru-RU"/>
+              </w:rPr>
+              <w:t>прерывания с приоритетом 7, 6, 5, 4</w:t>
             </w:r>
             <w:r>
               <w:rPr>
                 <w:lang w:val="ru-RU"/>
               </w:rPr>
               <w:br/>
-              <w:t>2</w:t>
-            </w:r>
-            <w:r>
-              <w:rPr>
-                <w:lang w:val="ru-RU"/>
-              </w:rPr>
-              <w:t xml:space="preserve"> – прерывания с приоритетом 7, 6</w:t>
-            </w:r>
-            <w:r>
-              <w:rPr>
-                <w:lang w:val="ru-RU"/>
-              </w:rPr>
-              <w:t>, 5, 4</w:t>
+              <w:t xml:space="preserve">2 – </w:t>
+            </w:r>
+            <w:r>
+              <w:rPr>
+                <w:lang w:val="ru-RU"/>
+              </w:rPr>
+              <w:t xml:space="preserve">разрешены </w:t>
+            </w:r>
+            <w:r>
+              <w:rPr>
+                <w:lang w:val="ru-RU"/>
+              </w:rPr>
+              <w:t>прерывания с приоритетом 7, 6, 5, 4</w:t>
             </w:r>
             <w:r>
               <w:rPr>
                 <w:lang w:val="ru-RU"/>
               </w:rPr>
               <w:br/>
-              <w:t>1</w:t>
-            </w:r>
-            <w:r>
-              <w:rPr>
-                <w:lang w:val="ru-RU"/>
-              </w:rPr>
-              <w:t xml:space="preserve"> – прерывания с приоритетом 7, 6, 5, 4</w:t>
+              <w:t xml:space="preserve">1 – </w:t>
+            </w:r>
+            <w:r>
+              <w:rPr>
+                <w:lang w:val="ru-RU"/>
+              </w:rPr>
+              <w:t xml:space="preserve">разрешены </w:t>
+            </w:r>
+            <w:r>
+              <w:rPr>
+                <w:lang w:val="ru-RU"/>
+              </w:rPr>
+              <w:t>прерывания с приоритетом 7, 6, 5, 4</w:t>
             </w:r>
             <w:r>
               <w:rPr>
                 <w:lang w:val="ru-RU"/>
               </w:rPr>
               <w:br/>
-              <w:t>0</w:t>
-            </w:r>
-            <w:r>
-              <w:rPr>
-                <w:lang w:val="ru-RU"/>
-              </w:rPr>
-              <w:t xml:space="preserve"> – прерывания с приоритетом 7, 6, 5, 4</w:t>
+              <w:t xml:space="preserve">0 – </w:t>
+            </w:r>
+            <w:r>
+              <w:rPr>
+                <w:lang w:val="ru-RU"/>
+              </w:rPr>
+              <w:t xml:space="preserve">разрешены </w:t>
+            </w:r>
+            <w:r>
+              <w:rPr>
+                <w:lang w:val="ru-RU"/>
+              </w:rPr>
+              <w:t>прерывания с приоритетом 7, 6, 5, 4</w:t>
             </w:r>
           </w:p>
         </w:tc>
@@ -34342,19 +34025,32 @@
               <w:rPr>
                 <w:lang w:val="ru-RU"/>
               </w:rPr>
-              <w:t xml:space="preserve">Текущий режим защиты памяти, </w:t>
-            </w:r>
-            <w:r>
-              <w:rPr>
-                <w:lang w:val="ru-RU"/>
-              </w:rPr>
-              <w:t>может быть прочитан-записан</w:t>
+              <w:t>Текущий режим защиты памяти, может быть прочитан-записан</w:t>
+            </w:r>
+            <w:r>
+              <w:rPr>
+                <w:lang w:val="ru-RU"/>
+              </w:rPr>
+              <w:t xml:space="preserve"> программой  обращением к слову по адресу </w:t>
+            </w:r>
+            <w:r>
+              <w:rPr>
+                <w:b/>
+                <w:bCs/>
+              </w:rPr>
+              <w:t>PSW</w:t>
             </w:r>
           </w:p>
         </w:tc>
       </w:tr>
     </w:tbl>
-    <w:p/>
+    <w:p>
+      <w:pPr>
+        <w:rPr>
+          <w:lang w:val="ru-RU"/>
+        </w:rPr>
+      </w:pPr>
+    </w:p>
     <w:tbl>
       <w:tblPr>
         <w:tblW w:w="6011" w:type="dxa"/>
@@ -35019,7 +34715,6 @@
         <w:rPr>
           <w:lang w:val="ru-RU"/>
         </w:rPr>
-        <w:lastRenderedPageBreak/>
         <w:t>Р</w:t>
       </w:r>
       <w:r>
@@ -35949,13 +35644,7 @@
         <w:rPr>
           <w:lang w:val="ru-RU"/>
         </w:rPr>
-        <w:t xml:space="preserve">битов регистра дескриптора страницы </w:t>
-      </w:r>
-      <w:r>
-        <w:rPr>
-          <w:lang w:val="ru-RU"/>
-        </w:rPr>
-        <w:t>приведено в таблице</w:t>
+        <w:t>битов регистра дескриптора страницы приведено в таблице</w:t>
       </w:r>
       <w:r>
         <w:rPr>
@@ -36311,13 +36000,7 @@
               <w:rPr>
                 <w:lang w:val="ru-RU"/>
               </w:rPr>
-              <w:t xml:space="preserve">не используется, </w:t>
-            </w:r>
-            <w:r>
-              <w:rPr>
-                <w:lang w:val="ru-RU"/>
-              </w:rPr>
-              <w:t>любое обращение вызывает исключение</w:t>
+              <w:t>не используется, любое обращение вызывает исключение</w:t>
             </w:r>
             <w:r>
               <w:rPr>
@@ -36661,7 +36344,6 @@
                 <w:lang w:val="ru-RU"/>
               </w:rPr>
             </w:pPr>
-            <w:bookmarkStart w:id="2" w:name="_GoBack"/>
             <w:r>
               <w:rPr>
                 <w:b/>
@@ -36699,7 +36381,6 @@
               </w:rPr>
               <w:t>Field</w:t>
             </w:r>
-            <w:bookmarkEnd w:id="2"/>
             <w:r>
               <w:rPr>
                 <w:lang w:val="ru-RU"/>
@@ -37132,7 +36813,14 @@
                 <w:sz w:val="16"/>
                 <w:szCs w:val="16"/>
               </w:rPr>
-              <w:t>double word 1</w:t>
+              <w:t xml:space="preserve">double word </w:t>
+            </w:r>
+            <w:r>
+              <w:rPr>
+                <w:sz w:val="16"/>
+                <w:szCs w:val="16"/>
+              </w:rPr>
+              <w:t>3</w:t>
             </w:r>
           </w:p>
         </w:tc>
@@ -37156,7 +36844,14 @@
                 <w:sz w:val="16"/>
                 <w:szCs w:val="16"/>
               </w:rPr>
-              <w:t>double word 0</w:t>
+              <w:t xml:space="preserve">double word </w:t>
+            </w:r>
+            <w:r>
+              <w:rPr>
+                <w:sz w:val="16"/>
+                <w:szCs w:val="16"/>
+              </w:rPr>
+              <w:t>2</w:t>
             </w:r>
           </w:p>
         </w:tc>
@@ -37301,7 +36996,14 @@
                 <w:sz w:val="16"/>
                 <w:szCs w:val="16"/>
               </w:rPr>
-              <w:t>double word 1</w:t>
+              <w:t xml:space="preserve">double word </w:t>
+            </w:r>
+            <w:r>
+              <w:rPr>
+                <w:sz w:val="16"/>
+                <w:szCs w:val="16"/>
+              </w:rPr>
+              <w:t>3</w:t>
             </w:r>
           </w:p>
         </w:tc>
@@ -37325,7 +37027,14 @@
                 <w:sz w:val="16"/>
                 <w:szCs w:val="16"/>
               </w:rPr>
-              <w:t>double word 0</w:t>
+              <w:t xml:space="preserve">double word </w:t>
+            </w:r>
+            <w:r>
+              <w:rPr>
+                <w:sz w:val="16"/>
+                <w:szCs w:val="16"/>
+              </w:rPr>
+              <w:t>2</w:t>
             </w:r>
           </w:p>
         </w:tc>
@@ -37470,7 +37179,14 @@
                 <w:sz w:val="16"/>
                 <w:szCs w:val="16"/>
               </w:rPr>
-              <w:t>double word 1</w:t>
+              <w:t xml:space="preserve">double word </w:t>
+            </w:r>
+            <w:r>
+              <w:rPr>
+                <w:sz w:val="16"/>
+                <w:szCs w:val="16"/>
+              </w:rPr>
+              <w:t>3</w:t>
             </w:r>
           </w:p>
         </w:tc>
@@ -37494,7 +37210,14 @@
                 <w:sz w:val="16"/>
                 <w:szCs w:val="16"/>
               </w:rPr>
-              <w:t>double word 0</w:t>
+              <w:t xml:space="preserve">double word </w:t>
+            </w:r>
+            <w:r>
+              <w:rPr>
+                <w:sz w:val="16"/>
+                <w:szCs w:val="16"/>
+              </w:rPr>
+              <w:t>2</w:t>
             </w:r>
           </w:p>
         </w:tc>
@@ -37639,7 +37362,14 @@
                 <w:sz w:val="16"/>
                 <w:szCs w:val="16"/>
               </w:rPr>
-              <w:t>double word 1</w:t>
+              <w:t xml:space="preserve">double word </w:t>
+            </w:r>
+            <w:r>
+              <w:rPr>
+                <w:sz w:val="16"/>
+                <w:szCs w:val="16"/>
+              </w:rPr>
+              <w:t>3</w:t>
             </w:r>
           </w:p>
         </w:tc>
@@ -37663,7 +37393,14 @@
                 <w:sz w:val="16"/>
                 <w:szCs w:val="16"/>
               </w:rPr>
-              <w:t>double word 0</w:t>
+              <w:t xml:space="preserve">double word </w:t>
+            </w:r>
+            <w:r>
+              <w:rPr>
+                <w:sz w:val="16"/>
+                <w:szCs w:val="16"/>
+              </w:rPr>
+              <w:t>2</w:t>
             </w:r>
           </w:p>
         </w:tc>
@@ -37808,7 +37545,14 @@
                 <w:sz w:val="16"/>
                 <w:szCs w:val="16"/>
               </w:rPr>
-              <w:t>double word 1</w:t>
+              <w:t xml:space="preserve">double word </w:t>
+            </w:r>
+            <w:r>
+              <w:rPr>
+                <w:sz w:val="16"/>
+                <w:szCs w:val="16"/>
+              </w:rPr>
+              <w:t>3</w:t>
             </w:r>
           </w:p>
         </w:tc>
@@ -37832,7 +37576,14 @@
                 <w:sz w:val="16"/>
                 <w:szCs w:val="16"/>
               </w:rPr>
-              <w:t>double word 0</w:t>
+              <w:t xml:space="preserve">double word </w:t>
+            </w:r>
+            <w:r>
+              <w:rPr>
+                <w:sz w:val="16"/>
+                <w:szCs w:val="16"/>
+              </w:rPr>
+              <w:t>2</w:t>
             </w:r>
           </w:p>
         </w:tc>
@@ -37977,7 +37728,14 @@
                 <w:sz w:val="16"/>
                 <w:szCs w:val="16"/>
               </w:rPr>
-              <w:t>double word 1</w:t>
+              <w:t xml:space="preserve">double word </w:t>
+            </w:r>
+            <w:r>
+              <w:rPr>
+                <w:sz w:val="16"/>
+                <w:szCs w:val="16"/>
+              </w:rPr>
+              <w:t>3</w:t>
             </w:r>
           </w:p>
         </w:tc>
@@ -38001,7 +37759,14 @@
                 <w:sz w:val="16"/>
                 <w:szCs w:val="16"/>
               </w:rPr>
-              <w:t>double word 0</w:t>
+              <w:t xml:space="preserve">double word </w:t>
+            </w:r>
+            <w:r>
+              <w:rPr>
+                <w:sz w:val="16"/>
+                <w:szCs w:val="16"/>
+              </w:rPr>
+              <w:t>2</w:t>
             </w:r>
           </w:p>
         </w:tc>
@@ -38146,7 +37911,14 @@
                 <w:sz w:val="16"/>
                 <w:szCs w:val="16"/>
               </w:rPr>
-              <w:t>double word 1</w:t>
+              <w:t xml:space="preserve">double word </w:t>
+            </w:r>
+            <w:r>
+              <w:rPr>
+                <w:sz w:val="16"/>
+                <w:szCs w:val="16"/>
+              </w:rPr>
+              <w:t>3</w:t>
             </w:r>
           </w:p>
         </w:tc>
@@ -38170,7 +37942,14 @@
                 <w:sz w:val="16"/>
                 <w:szCs w:val="16"/>
               </w:rPr>
-              <w:t>double word 0</w:t>
+              <w:t xml:space="preserve">double word </w:t>
+            </w:r>
+            <w:r>
+              <w:rPr>
+                <w:sz w:val="16"/>
+                <w:szCs w:val="16"/>
+              </w:rPr>
+              <w:t>2</w:t>
             </w:r>
           </w:p>
         </w:tc>
@@ -38315,7 +38094,14 @@
                 <w:sz w:val="16"/>
                 <w:szCs w:val="16"/>
               </w:rPr>
-              <w:t>double word 1</w:t>
+              <w:t xml:space="preserve">double word </w:t>
+            </w:r>
+            <w:r>
+              <w:rPr>
+                <w:sz w:val="16"/>
+                <w:szCs w:val="16"/>
+              </w:rPr>
+              <w:t>3</w:t>
             </w:r>
           </w:p>
         </w:tc>
@@ -38339,7 +38125,14 @@
                 <w:sz w:val="16"/>
                 <w:szCs w:val="16"/>
               </w:rPr>
-              <w:t>double word 0</w:t>
+              <w:t xml:space="preserve">double word </w:t>
+            </w:r>
+            <w:r>
+              <w:rPr>
+                <w:sz w:val="16"/>
+                <w:szCs w:val="16"/>
+              </w:rPr>
+              <w:t>2</w:t>
             </w:r>
           </w:p>
         </w:tc>
@@ -39930,23 +39723,13 @@
                 <w:szCs w:val="16"/>
               </w:rPr>
             </w:pPr>
-            <w:proofErr w:type="spellStart"/>
-            <w:r>
-              <w:rPr>
-                <w:rFonts w:ascii="Courier New" w:hAnsi="Courier New" w:cs="Courier New"/>
-                <w:sz w:val="16"/>
-                <w:szCs w:val="16"/>
-              </w:rPr>
-              <w:t>CLRx</w:t>
-            </w:r>
-            <w:proofErr w:type="spellEnd"/>
-            <w:r>
-              <w:rPr>
-                <w:rFonts w:ascii="Courier New" w:hAnsi="Courier New" w:cs="Courier New"/>
-                <w:sz w:val="16"/>
-                <w:szCs w:val="16"/>
-              </w:rPr>
-              <w:t xml:space="preserve"> fdst</w:t>
+            <w:r>
+              <w:rPr>
+                <w:rFonts w:ascii="Courier New" w:hAnsi="Courier New" w:cs="Courier New"/>
+                <w:sz w:val="16"/>
+                <w:szCs w:val="16"/>
+              </w:rPr>
+              <w:t>CLRx fdst</w:t>
             </w:r>
           </w:p>
         </w:tc>
@@ -40061,23 +39844,13 @@
                 <w:szCs w:val="16"/>
               </w:rPr>
             </w:pPr>
-            <w:proofErr w:type="spellStart"/>
-            <w:r>
-              <w:rPr>
-                <w:rFonts w:ascii="Courier New" w:hAnsi="Courier New" w:cs="Courier New"/>
-                <w:sz w:val="16"/>
-                <w:szCs w:val="16"/>
-              </w:rPr>
-              <w:t>TSTx</w:t>
-            </w:r>
-            <w:proofErr w:type="spellEnd"/>
-            <w:r>
-              <w:rPr>
-                <w:rFonts w:ascii="Courier New" w:hAnsi="Courier New" w:cs="Courier New"/>
-                <w:sz w:val="16"/>
-                <w:szCs w:val="16"/>
-              </w:rPr>
-              <w:t xml:space="preserve"> fdst</w:t>
+            <w:r>
+              <w:rPr>
+                <w:rFonts w:ascii="Courier New" w:hAnsi="Courier New" w:cs="Courier New"/>
+                <w:sz w:val="16"/>
+                <w:szCs w:val="16"/>
+              </w:rPr>
+              <w:t>TSTx fdst</w:t>
             </w:r>
           </w:p>
         </w:tc>
@@ -40215,23 +39988,13 @@
                 <w:szCs w:val="16"/>
               </w:rPr>
             </w:pPr>
-            <w:proofErr w:type="spellStart"/>
-            <w:r>
-              <w:rPr>
-                <w:rFonts w:ascii="Courier New" w:hAnsi="Courier New" w:cs="Courier New"/>
-                <w:sz w:val="16"/>
-                <w:szCs w:val="16"/>
-              </w:rPr>
-              <w:t>ABSx</w:t>
-            </w:r>
-            <w:proofErr w:type="spellEnd"/>
-            <w:r>
-              <w:rPr>
-                <w:rFonts w:ascii="Courier New" w:hAnsi="Courier New" w:cs="Courier New"/>
-                <w:sz w:val="16"/>
-                <w:szCs w:val="16"/>
-              </w:rPr>
-              <w:t xml:space="preserve"> fdst</w:t>
+            <w:r>
+              <w:rPr>
+                <w:rFonts w:ascii="Courier New" w:hAnsi="Courier New" w:cs="Courier New"/>
+                <w:sz w:val="16"/>
+                <w:szCs w:val="16"/>
+              </w:rPr>
+              <w:t>ABSx fdst</w:t>
             </w:r>
           </w:p>
         </w:tc>
@@ -40361,23 +40124,13 @@
                 <w:szCs w:val="16"/>
               </w:rPr>
             </w:pPr>
-            <w:proofErr w:type="spellStart"/>
-            <w:r>
-              <w:rPr>
-                <w:rFonts w:ascii="Courier New" w:hAnsi="Courier New" w:cs="Courier New"/>
-                <w:sz w:val="16"/>
-                <w:szCs w:val="16"/>
-              </w:rPr>
-              <w:t>NEGx</w:t>
-            </w:r>
-            <w:proofErr w:type="spellEnd"/>
-            <w:r>
-              <w:rPr>
-                <w:rFonts w:ascii="Courier New" w:hAnsi="Courier New" w:cs="Courier New"/>
-                <w:sz w:val="16"/>
-                <w:szCs w:val="16"/>
-              </w:rPr>
-              <w:t xml:space="preserve"> fdst</w:t>
+            <w:r>
+              <w:rPr>
+                <w:rFonts w:ascii="Courier New" w:hAnsi="Courier New" w:cs="Courier New"/>
+                <w:sz w:val="16"/>
+                <w:szCs w:val="16"/>
+              </w:rPr>
+              <w:t>NEGx fdst</w:t>
             </w:r>
           </w:p>
         </w:tc>
@@ -40492,23 +40245,13 @@
                 <w:szCs w:val="16"/>
               </w:rPr>
             </w:pPr>
-            <w:proofErr w:type="spellStart"/>
-            <w:r>
-              <w:rPr>
-                <w:rFonts w:ascii="Courier New" w:hAnsi="Courier New" w:cs="Courier New"/>
-                <w:sz w:val="16"/>
-                <w:szCs w:val="16"/>
-              </w:rPr>
-              <w:t>MULx</w:t>
-            </w:r>
-            <w:proofErr w:type="spellEnd"/>
-            <w:r>
-              <w:rPr>
-                <w:rFonts w:ascii="Courier New" w:hAnsi="Courier New" w:cs="Courier New"/>
-                <w:sz w:val="16"/>
-                <w:szCs w:val="16"/>
-              </w:rPr>
-              <w:t xml:space="preserve"> fsrc, ac</w:t>
+            <w:r>
+              <w:rPr>
+                <w:rFonts w:ascii="Courier New" w:hAnsi="Courier New" w:cs="Courier New"/>
+                <w:sz w:val="16"/>
+                <w:szCs w:val="16"/>
+              </w:rPr>
+              <w:t>MULx fsrc, ac</w:t>
             </w:r>
           </w:p>
         </w:tc>
@@ -40623,23 +40366,13 @@
                 <w:szCs w:val="16"/>
               </w:rPr>
             </w:pPr>
-            <w:proofErr w:type="spellStart"/>
-            <w:r>
-              <w:rPr>
-                <w:rFonts w:ascii="Courier New" w:hAnsi="Courier New" w:cs="Courier New"/>
-                <w:sz w:val="16"/>
-                <w:szCs w:val="16"/>
-              </w:rPr>
-              <w:t>MODx</w:t>
-            </w:r>
-            <w:proofErr w:type="spellEnd"/>
-            <w:r>
-              <w:rPr>
-                <w:rFonts w:ascii="Courier New" w:hAnsi="Courier New" w:cs="Courier New"/>
-                <w:sz w:val="16"/>
-                <w:szCs w:val="16"/>
-              </w:rPr>
-              <w:t xml:space="preserve"> fsrc, ac</w:t>
+            <w:r>
+              <w:rPr>
+                <w:rFonts w:ascii="Courier New" w:hAnsi="Courier New" w:cs="Courier New"/>
+                <w:sz w:val="16"/>
+                <w:szCs w:val="16"/>
+              </w:rPr>
+              <w:t>MODx fsrc, ac</w:t>
             </w:r>
           </w:p>
         </w:tc>
@@ -40774,23 +40507,13 @@
                 <w:szCs w:val="16"/>
               </w:rPr>
             </w:pPr>
-            <w:proofErr w:type="spellStart"/>
-            <w:r>
-              <w:rPr>
-                <w:rFonts w:ascii="Courier New" w:hAnsi="Courier New" w:cs="Courier New"/>
-                <w:sz w:val="16"/>
-                <w:szCs w:val="16"/>
-              </w:rPr>
-              <w:t>STx</w:t>
-            </w:r>
-            <w:proofErr w:type="spellEnd"/>
-            <w:r>
-              <w:rPr>
-                <w:rFonts w:ascii="Courier New" w:hAnsi="Courier New" w:cs="Courier New"/>
-                <w:sz w:val="16"/>
-                <w:szCs w:val="16"/>
-              </w:rPr>
-              <w:t xml:space="preserve"> ac, fdst</w:t>
+            <w:r>
+              <w:rPr>
+                <w:rFonts w:ascii="Courier New" w:hAnsi="Courier New" w:cs="Courier New"/>
+                <w:sz w:val="16"/>
+                <w:szCs w:val="16"/>
+              </w:rPr>
+              <w:t>STx ac, fdst</w:t>
             </w:r>
           </w:p>
         </w:tc>
@@ -40916,23 +40639,13 @@
                 <w:lang w:val="ru-RU"/>
               </w:rPr>
             </w:pPr>
-            <w:proofErr w:type="spellStart"/>
-            <w:r>
-              <w:rPr>
-                <w:rFonts w:ascii="Courier New" w:hAnsi="Courier New" w:cs="Courier New"/>
-                <w:sz w:val="16"/>
-                <w:szCs w:val="16"/>
-              </w:rPr>
-              <w:t>LDx</w:t>
-            </w:r>
-            <w:proofErr w:type="spellEnd"/>
-            <w:r>
-              <w:rPr>
-                <w:rFonts w:ascii="Courier New" w:hAnsi="Courier New" w:cs="Courier New"/>
-                <w:sz w:val="16"/>
-                <w:szCs w:val="16"/>
-              </w:rPr>
-              <w:t xml:space="preserve"> fsrc, ac</w:t>
+            <w:r>
+              <w:rPr>
+                <w:rFonts w:ascii="Courier New" w:hAnsi="Courier New" w:cs="Courier New"/>
+                <w:sz w:val="16"/>
+                <w:szCs w:val="16"/>
+              </w:rPr>
+              <w:t>LDx fsrc, ac</w:t>
             </w:r>
           </w:p>
         </w:tc>
@@ -41051,23 +40764,13 @@
                 <w:lang w:val="ru-RU"/>
               </w:rPr>
             </w:pPr>
-            <w:proofErr w:type="spellStart"/>
-            <w:r>
-              <w:rPr>
-                <w:rFonts w:ascii="Courier New" w:hAnsi="Courier New" w:cs="Courier New"/>
-                <w:sz w:val="16"/>
-                <w:szCs w:val="16"/>
-              </w:rPr>
-              <w:t>SUBx</w:t>
-            </w:r>
-            <w:proofErr w:type="spellEnd"/>
-            <w:r>
-              <w:rPr>
-                <w:rFonts w:ascii="Courier New" w:hAnsi="Courier New" w:cs="Courier New"/>
-                <w:sz w:val="16"/>
-                <w:szCs w:val="16"/>
-              </w:rPr>
-              <w:t xml:space="preserve"> fsrc, ac</w:t>
+            <w:r>
+              <w:rPr>
+                <w:rFonts w:ascii="Courier New" w:hAnsi="Courier New" w:cs="Courier New"/>
+                <w:sz w:val="16"/>
+                <w:szCs w:val="16"/>
+              </w:rPr>
+              <w:t>SUBx fsrc, ac</w:t>
             </w:r>
           </w:p>
         </w:tc>
@@ -41195,23 +40898,13 @@
                 <w:lang w:val="ru-RU"/>
               </w:rPr>
             </w:pPr>
-            <w:proofErr w:type="spellStart"/>
-            <w:r>
-              <w:rPr>
-                <w:rFonts w:ascii="Courier New" w:hAnsi="Courier New" w:cs="Courier New"/>
-                <w:sz w:val="16"/>
-                <w:szCs w:val="16"/>
-              </w:rPr>
-              <w:t>CMPx</w:t>
-            </w:r>
-            <w:proofErr w:type="spellEnd"/>
-            <w:r>
-              <w:rPr>
-                <w:rFonts w:ascii="Courier New" w:hAnsi="Courier New" w:cs="Courier New"/>
-                <w:sz w:val="16"/>
-                <w:szCs w:val="16"/>
-              </w:rPr>
-              <w:t xml:space="preserve"> fsrc, ac</w:t>
+            <w:r>
+              <w:rPr>
+                <w:rFonts w:ascii="Courier New" w:hAnsi="Courier New" w:cs="Courier New"/>
+                <w:sz w:val="16"/>
+                <w:szCs w:val="16"/>
+              </w:rPr>
+              <w:t>CMPx fsrc, ac</w:t>
             </w:r>
           </w:p>
         </w:tc>
@@ -41328,23 +41021,13 @@
                 <w:szCs w:val="16"/>
               </w:rPr>
             </w:pPr>
-            <w:proofErr w:type="spellStart"/>
-            <w:r>
-              <w:rPr>
-                <w:rFonts w:ascii="Courier New" w:hAnsi="Courier New" w:cs="Courier New"/>
-                <w:sz w:val="16"/>
-                <w:szCs w:val="16"/>
-              </w:rPr>
-              <w:t>ADDx</w:t>
-            </w:r>
-            <w:proofErr w:type="spellEnd"/>
-            <w:r>
-              <w:rPr>
-                <w:rFonts w:ascii="Courier New" w:hAnsi="Courier New" w:cs="Courier New"/>
-                <w:sz w:val="16"/>
-                <w:szCs w:val="16"/>
-              </w:rPr>
-              <w:t xml:space="preserve"> fsrc, ac</w:t>
+            <w:r>
+              <w:rPr>
+                <w:rFonts w:ascii="Courier New" w:hAnsi="Courier New" w:cs="Courier New"/>
+                <w:sz w:val="16"/>
+                <w:szCs w:val="16"/>
+              </w:rPr>
+              <w:t>ADDx fsrc, ac</w:t>
             </w:r>
           </w:p>
         </w:tc>
@@ -41474,23 +41157,13 @@
                 <w:szCs w:val="16"/>
               </w:rPr>
             </w:pPr>
-            <w:proofErr w:type="spellStart"/>
-            <w:r>
-              <w:rPr>
-                <w:rFonts w:ascii="Courier New" w:hAnsi="Courier New" w:cs="Courier New"/>
-                <w:sz w:val="16"/>
-                <w:szCs w:val="16"/>
-              </w:rPr>
-              <w:t>DIVx</w:t>
-            </w:r>
-            <w:proofErr w:type="spellEnd"/>
-            <w:r>
-              <w:rPr>
-                <w:rFonts w:ascii="Courier New" w:hAnsi="Courier New" w:cs="Courier New"/>
-                <w:sz w:val="16"/>
-                <w:szCs w:val="16"/>
-              </w:rPr>
-              <w:t xml:space="preserve"> fsrc, ac</w:t>
+            <w:r>
+              <w:rPr>
+                <w:rFonts w:ascii="Courier New" w:hAnsi="Courier New" w:cs="Courier New"/>
+                <w:sz w:val="16"/>
+                <w:szCs w:val="16"/>
+              </w:rPr>
+              <w:t>DIVx fsrc, ac</w:t>
             </w:r>
           </w:p>
         </w:tc>
@@ -41720,23 +41393,13 @@
                 <w:szCs w:val="16"/>
               </w:rPr>
             </w:pPr>
-            <w:proofErr w:type="spellStart"/>
-            <w:r>
-              <w:rPr>
-                <w:rFonts w:ascii="Courier New" w:hAnsi="Courier New" w:cs="Courier New"/>
-                <w:sz w:val="16"/>
-                <w:szCs w:val="16"/>
-              </w:rPr>
-              <w:t>STCxx</w:t>
-            </w:r>
-            <w:proofErr w:type="spellEnd"/>
-            <w:r>
-              <w:rPr>
-                <w:rFonts w:ascii="Courier New" w:hAnsi="Courier New" w:cs="Courier New"/>
-                <w:sz w:val="16"/>
-                <w:szCs w:val="16"/>
-              </w:rPr>
-              <w:t xml:space="preserve"> ac, dst</w:t>
+            <w:r>
+              <w:rPr>
+                <w:rFonts w:ascii="Courier New" w:hAnsi="Courier New" w:cs="Courier New"/>
+                <w:sz w:val="16"/>
+                <w:szCs w:val="16"/>
+              </w:rPr>
+              <w:t>STCxx ac, dst</w:t>
             </w:r>
           </w:p>
         </w:tc>
@@ -41908,23 +41571,13 @@
                 <w:lang w:val="ru-RU"/>
               </w:rPr>
             </w:pPr>
-            <w:proofErr w:type="spellStart"/>
-            <w:r>
-              <w:rPr>
-                <w:rFonts w:ascii="Courier New" w:hAnsi="Courier New" w:cs="Courier New"/>
-                <w:sz w:val="16"/>
-                <w:szCs w:val="16"/>
-              </w:rPr>
-              <w:t>STCxx</w:t>
-            </w:r>
-            <w:proofErr w:type="spellEnd"/>
-            <w:r>
-              <w:rPr>
-                <w:rFonts w:ascii="Courier New" w:hAnsi="Courier New" w:cs="Courier New"/>
-                <w:sz w:val="16"/>
-                <w:szCs w:val="16"/>
-              </w:rPr>
-              <w:t xml:space="preserve"> ac, fdst</w:t>
+            <w:r>
+              <w:rPr>
+                <w:rFonts w:ascii="Courier New" w:hAnsi="Courier New" w:cs="Courier New"/>
+                <w:sz w:val="16"/>
+                <w:szCs w:val="16"/>
+              </w:rPr>
+              <w:t>STCxx ac, fdst</w:t>
             </w:r>
           </w:p>
         </w:tc>
@@ -42176,23 +41829,13 @@
                 <w:lang w:val="ru-RU"/>
               </w:rPr>
             </w:pPr>
-            <w:proofErr w:type="spellStart"/>
-            <w:r>
-              <w:rPr>
-                <w:rFonts w:ascii="Courier New" w:hAnsi="Courier New" w:cs="Courier New"/>
-                <w:sz w:val="16"/>
-                <w:szCs w:val="16"/>
-              </w:rPr>
-              <w:t>LDCxx</w:t>
-            </w:r>
-            <w:proofErr w:type="spellEnd"/>
-            <w:r>
-              <w:rPr>
-                <w:rFonts w:ascii="Courier New" w:hAnsi="Courier New" w:cs="Courier New"/>
-                <w:sz w:val="16"/>
-                <w:szCs w:val="16"/>
-              </w:rPr>
-              <w:t xml:space="preserve"> src, ac</w:t>
+            <w:r>
+              <w:rPr>
+                <w:rFonts w:ascii="Courier New" w:hAnsi="Courier New" w:cs="Courier New"/>
+                <w:sz w:val="16"/>
+                <w:szCs w:val="16"/>
+              </w:rPr>
+              <w:t>LDCxx src, ac</w:t>
             </w:r>
           </w:p>
         </w:tc>
@@ -42268,7 +41911,14 @@
               </w:rPr>
               <w:t>long</w:t>
             </w:r>
-            <w:proofErr w:type="gramStart"/>
+            <w:r>
+              <w:rPr>
+                <w:sz w:val="16"/>
+                <w:szCs w:val="16"/>
+                <w:lang w:val="ru-RU"/>
+              </w:rPr>
+              <w:t xml:space="preserve"> </w:t>
+            </w:r>
             <w:r>
               <w:rPr>
                 <w:sz w:val="16"/>
@@ -42281,10 +41931,17 @@
               <w:rPr>
                 <w:sz w:val="16"/>
                 <w:szCs w:val="16"/>
+                <w:lang w:val="ru-RU"/>
+              </w:rPr>
+              <w:t xml:space="preserve"> </w:t>
+            </w:r>
+            <w:r>
+              <w:rPr>
+                <w:sz w:val="16"/>
+                <w:szCs w:val="16"/>
               </w:rPr>
               <w:t>float</w:t>
             </w:r>
-            <w:proofErr w:type="gramEnd"/>
             <w:r>
               <w:rPr>
                 <w:sz w:val="16"/>
@@ -42356,23 +42013,13 @@
                 <w:szCs w:val="16"/>
               </w:rPr>
             </w:pPr>
-            <w:proofErr w:type="spellStart"/>
-            <w:r>
-              <w:rPr>
-                <w:rFonts w:ascii="Courier New" w:hAnsi="Courier New" w:cs="Courier New"/>
-                <w:sz w:val="16"/>
-                <w:szCs w:val="16"/>
-              </w:rPr>
-              <w:t>LDCxx</w:t>
-            </w:r>
-            <w:proofErr w:type="spellEnd"/>
-            <w:r>
-              <w:rPr>
-                <w:rFonts w:ascii="Courier New" w:hAnsi="Courier New" w:cs="Courier New"/>
-                <w:sz w:val="16"/>
-                <w:szCs w:val="16"/>
-              </w:rPr>
-              <w:t xml:space="preserve"> fsrc, ac</w:t>
+            <w:r>
+              <w:rPr>
+                <w:rFonts w:ascii="Courier New" w:hAnsi="Courier New" w:cs="Courier New"/>
+                <w:sz w:val="16"/>
+                <w:szCs w:val="16"/>
+              </w:rPr>
+              <w:t>LDCxx fsrc, ac</w:t>
             </w:r>
           </w:p>
         </w:tc>
@@ -42432,7 +42079,60 @@
               </w:rPr>
               <w:t>float</w:t>
             </w:r>
-            <w:proofErr w:type="gramStart"/>
+            <w:r>
+              <w:rPr>
+                <w:sz w:val="16"/>
+                <w:szCs w:val="16"/>
+                <w:lang w:val="ru-RU"/>
+              </w:rPr>
+              <w:t xml:space="preserve"> -</w:t>
+            </w:r>
+            <w:r>
+              <w:rPr>
+                <w:sz w:val="16"/>
+                <w:szCs w:val="16"/>
+                <w:lang w:val="ru-RU"/>
+              </w:rPr>
+              <w:t>&gt;</w:t>
+            </w:r>
+            <w:r>
+              <w:rPr>
+                <w:sz w:val="16"/>
+                <w:szCs w:val="16"/>
+                <w:lang w:val="ru-RU"/>
+              </w:rPr>
+              <w:t xml:space="preserve"> </w:t>
+            </w:r>
+            <w:r>
+              <w:rPr>
+                <w:sz w:val="16"/>
+                <w:szCs w:val="16"/>
+              </w:rPr>
+              <w:t>double</w:t>
+            </w:r>
+            <w:r>
+              <w:rPr>
+                <w:sz w:val="16"/>
+                <w:szCs w:val="16"/>
+                <w:lang w:val="ru-RU"/>
+              </w:rPr>
+              <w:t xml:space="preserve"> или </w:t>
+            </w:r>
+            <w:r>
+              <w:rPr>
+                <w:sz w:val="16"/>
+                <w:szCs w:val="16"/>
+              </w:rPr>
+              <w:t>double</w:t>
+            </w:r>
+            <w:r>
+              <w:rPr>
+                <w:sz w:val="16"/>
+                <w:szCs w:val="16"/>
+                <w:lang w:val="ru-RU"/>
+              </w:rPr>
+              <w:t xml:space="preserve"> </w:t>
+            </w:r>
             <w:r>
               <w:rPr>
                 <w:sz w:val="16"/>
@@ -42445,32 +42145,9 @@
               <w:rPr>
                 <w:sz w:val="16"/>
                 <w:szCs w:val="16"/>
-              </w:rPr>
-              <w:t>double</w:t>
-            </w:r>
-            <w:proofErr w:type="gramEnd"/>
-            <w:r>
-              <w:rPr>
-                <w:sz w:val="16"/>
-                <w:szCs w:val="16"/>
-                <w:lang w:val="ru-RU"/>
-              </w:rPr>
-              <w:t xml:space="preserve"> или </w:t>
-            </w:r>
-            <w:r>
-              <w:rPr>
-                <w:sz w:val="16"/>
-                <w:szCs w:val="16"/>
-              </w:rPr>
-              <w:t>double</w:t>
-            </w:r>
-            <w:r>
-              <w:rPr>
-                <w:sz w:val="16"/>
-                <w:szCs w:val="16"/>
-                <w:lang w:val="ru-RU"/>
-              </w:rPr>
-              <w:t>-&gt;</w:t>
+                <w:lang w:val="ru-RU"/>
+              </w:rPr>
+              <w:t xml:space="preserve"> </w:t>
             </w:r>
             <w:r>
               <w:rPr>
@@ -42529,6 +42206,7 @@
     </w:p>
     <w:p>
       <w:pPr>
+        <w:pStyle w:val="2"/>
         <w:rPr>
           <w:lang w:val="ru-RU"/>
         </w:rPr>
@@ -42638,7 +42316,6 @@
         </w:rPr>
         <w:t xml:space="preserve"> только </w:t>
       </w:r>
-      <w:proofErr w:type="spellStart"/>
       <w:r>
         <w:rPr>
           <w:color w:val="000000"/>
@@ -42646,7 +42323,6 @@
         </w:rPr>
         <w:t>MiCROM</w:t>
       </w:r>
-      <w:proofErr w:type="spellEnd"/>
       <w:r>
         <w:rPr>
           <w:color w:val="000000"/>
@@ -42761,6 +42437,7 @@
         <w:ind w:firstLine="0"/>
         <w:jc w:val="left"/>
         <w:rPr>
+          <w:color w:val="000000"/>
           <w:lang w:val="ru-RU" w:eastAsia="ru-RU" w:bidi="he-IL"/>
         </w:rPr>
       </w:pPr>
@@ -42786,6 +42463,247 @@
         </w:rPr>
         <w:softHyphen/>
         <w:t>гического сложения.</w:t>
+      </w:r>
+    </w:p>
+    <w:p>
+      <w:pPr>
+        <w:spacing w:before="0" w:after="0" w:line="240" w:lineRule="auto"/>
+        <w:ind w:firstLine="0"/>
+        <w:jc w:val="left"/>
+        <w:rPr>
+          <w:color w:val="000000"/>
+          <w:lang w:val="ru-RU" w:eastAsia="ru-RU" w:bidi="he-IL"/>
+        </w:rPr>
+      </w:pPr>
+    </w:p>
+    <w:p>
+      <w:pPr>
+        <w:pStyle w:val="2"/>
+        <w:rPr>
+          <w:lang w:val="ru-RU"/>
+        </w:rPr>
+      </w:pPr>
+      <w:r>
+        <w:rPr>
+          <w:lang w:val="ru-RU"/>
+        </w:rPr>
+        <w:t xml:space="preserve">Доступ к </w:t>
+      </w:r>
+      <w:r>
+        <w:t>PSW</w:t>
+      </w:r>
+      <w:r>
+        <w:rPr>
+          <w:lang w:val="ru-RU"/>
+        </w:rPr>
+        <w:t xml:space="preserve"> </w:t>
+      </w:r>
+      <w:r>
+        <w:rPr>
+          <w:lang w:val="ru-RU"/>
+        </w:rPr>
+        <w:t xml:space="preserve">и регистрам </w:t>
+      </w:r>
+      <w:r>
+        <w:t>MMU</w:t>
+      </w:r>
+    </w:p>
+    <w:p>
+      <w:pPr>
+        <w:rPr>
+          <w:lang w:val="ru-RU" w:eastAsia="ru-RU" w:bidi="he-IL"/>
+        </w:rPr>
+      </w:pPr>
+      <w:r>
+        <w:t>PSW</w:t>
+      </w:r>
+      <w:r>
+        <w:rPr>
+          <w:lang w:val="ru-RU"/>
+        </w:rPr>
+        <w:t xml:space="preserve"> </w:t>
+      </w:r>
+      <w:r>
+        <w:rPr>
+          <w:lang w:val="ru-RU"/>
+        </w:rPr>
+        <w:t xml:space="preserve">физически расположено в процессорном элементе </w:t>
+      </w:r>
+      <w:r>
+        <w:t>DC</w:t>
+      </w:r>
+      <w:r>
+        <w:rPr>
+          <w:lang w:val="ru-RU"/>
+        </w:rPr>
+        <w:t xml:space="preserve">302, </w:t>
+      </w:r>
+      <w:r>
+        <w:rPr>
+          <w:lang w:val="ru-RU"/>
+        </w:rPr>
+        <w:t xml:space="preserve">при чтении-записи </w:t>
+      </w:r>
+      <w:r>
+        <w:t>PSW</w:t>
+      </w:r>
+      <w:r>
+        <w:rPr>
+          <w:lang w:val="ru-RU"/>
+        </w:rPr>
+        <w:t xml:space="preserve"> </w:t>
+      </w:r>
+      <w:r>
+        <w:rPr>
+          <w:lang w:val="ru-RU"/>
+        </w:rPr>
+        <w:t xml:space="preserve">по физическом адресу </w:t>
+      </w:r>
+      <w:r>
+        <w:rPr>
+          <w:lang w:val="ru-RU"/>
+        </w:rPr>
+        <w:t>17</w:t>
+      </w:r>
+      <w:r>
+        <w:rPr>
+          <w:lang w:val="ru-RU"/>
+        </w:rPr>
+        <w:t>77</w:t>
+      </w:r>
+      <w:r>
+        <w:rPr>
+          <w:lang w:val="ru-RU"/>
+        </w:rPr>
+        <w:t>7776</w:t>
+      </w:r>
+      <w:r>
+        <w:rPr>
+          <w:vertAlign w:val="subscript"/>
+          <w:lang w:val="ru-RU"/>
+        </w:rPr>
+        <w:t>8</w:t>
+      </w:r>
+      <w:r>
+        <w:rPr>
+          <w:lang w:val="ru-RU"/>
+        </w:rPr>
+        <w:t xml:space="preserve"> (также учитывается трансляция адреса </w:t>
+      </w:r>
+      <w:r>
+        <w:t>MMU</w:t>
+      </w:r>
+      <w:r>
+        <w:rPr>
+          <w:lang w:val="ru-RU"/>
+        </w:rPr>
+        <w:t xml:space="preserve">) стробы </w:t>
+      </w:r>
+      <w:r>
+        <w:rPr>
+          <w:b/>
+          <w:bCs/>
+        </w:rPr>
+        <w:t>nDIN</w:t>
+      </w:r>
+      <w:r>
+        <w:rPr>
+          <w:b/>
+          <w:bCs/>
+          <w:lang w:val="ru-RU"/>
+        </w:rPr>
+        <w:t>/</w:t>
+      </w:r>
+      <w:r>
+        <w:rPr>
+          <w:b/>
+          <w:bCs/>
+        </w:rPr>
+        <w:t>nDOUT</w:t>
+      </w:r>
+      <w:r>
+        <w:rPr>
+          <w:lang w:val="ru-RU"/>
+        </w:rPr>
+        <w:t xml:space="preserve"> </w:t>
+      </w:r>
+      <w:r>
+        <w:rPr>
+          <w:lang w:val="ru-RU"/>
+        </w:rPr>
+        <w:t>на внешней шине не генерируются</w:t>
+      </w:r>
+      <w:r>
+        <w:rPr>
+          <w:lang w:val="ru-RU"/>
+        </w:rPr>
+        <w:t xml:space="preserve">, </w:t>
+      </w:r>
+      <w:r>
+        <w:rPr>
+          <w:lang w:val="ru-RU"/>
+        </w:rPr>
+        <w:t>несмотря на</w:t>
+      </w:r>
+      <w:r>
+        <w:rPr>
+          <w:lang w:val="ru-RU"/>
+        </w:rPr>
+        <w:t xml:space="preserve"> </w:t>
+      </w:r>
+      <w:r>
+        <w:rPr>
+          <w:lang w:val="ru-RU"/>
+        </w:rPr>
+        <w:t xml:space="preserve">активный сигнал </w:t>
+      </w:r>
+      <w:r>
+        <w:t>nSYNC</w:t>
+      </w:r>
+      <w:r>
+        <w:rPr>
+          <w:lang w:val="ru-RU"/>
+        </w:rPr>
+        <w:t xml:space="preserve">. </w:t>
+      </w:r>
+      <w:r>
+        <w:rPr>
+          <w:lang w:val="ru-RU"/>
+        </w:rPr>
+        <w:t xml:space="preserve">Чтение-запись производится процессорным элементом напрямую с внутренней шины </w:t>
+      </w:r>
+      <w:r>
+        <w:t>A</w:t>
+      </w:r>
+      <w:r>
+        <w:rPr>
+          <w:lang w:val="ru-RU"/>
+        </w:rPr>
+        <w:t>/</w:t>
+      </w:r>
+      <w:r>
+        <w:t>D</w:t>
+      </w:r>
+      <w:r>
+        <w:rPr>
+          <w:lang w:val="ru-RU"/>
+        </w:rPr>
+        <w:t xml:space="preserve"> </w:t>
+      </w:r>
+      <w:r>
+        <w:rPr>
+          <w:lang w:val="ru-RU"/>
+        </w:rPr>
+        <w:t xml:space="preserve">процессорной платы </w:t>
+      </w:r>
+      <w:r>
+        <w:t>KDF</w:t>
+      </w:r>
+      <w:r>
+        <w:rPr>
+          <w:lang w:val="ru-RU"/>
+        </w:rPr>
+        <w:t>11.</w:t>
       </w:r>
     </w:p>
     <w:sectPr>
@@ -48077,7 +47995,7 @@
 </file>
 
 <file path=customXml/itemProps1.xml><?xml version="1.0" encoding="utf-8"?>
-<ds:datastoreItem xmlns:ds="http://schemas.openxmlformats.org/officeDocument/2006/customXml" ds:itemID="{A46A97BB-1FBB-4F07-89A9-3FE8974906B2}">
+<ds:datastoreItem xmlns:ds="http://schemas.openxmlformats.org/officeDocument/2006/customXml" ds:itemID="{4F8479AB-100D-4C9D-86DA-1CAFFCC4BB72}">
   <ds:schemaRefs>
     <ds:schemaRef ds:uri="http://schemas.openxmlformats.org/officeDocument/2006/bibliography"/>
   </ds:schemaRefs>

</xml_diff>